<commit_message>
Se creo cerrar sesion y mas cositas
</commit_message>
<xml_diff>
--- a/ProyectoWEB/README/Caso19.docx
+++ b/ProyectoWEB/README/Caso19.docx
@@ -1,6 +1,6 @@
 
 <file path=word/document.xml><?xml version="1.0" encoding="utf-8"?>
-<w:document xmlns:wpc="http://schemas.microsoft.com/office/word/2010/wordprocessingCanvas" xmlns:cx="http://schemas.microsoft.com/office/drawing/2014/chartex" xmlns:cx1="http://schemas.microsoft.com/office/drawing/2015/9/8/chartex" xmlns:cx2="http://schemas.microsoft.com/office/drawing/2015/10/21/chartex" xmlns:cx3="http://schemas.microsoft.com/office/drawing/2016/5/9/chartex" xmlns:cx4="http://schemas.microsoft.com/office/drawing/2016/5/10/chartex" xmlns:cx5="http://schemas.microsoft.com/office/drawing/2016/5/11/chartex" xmlns:cx6="http://schemas.microsoft.com/office/drawing/2016/5/12/chartex" xmlns:cx7="http://schemas.microsoft.com/office/drawing/2016/5/13/chartex" xmlns:cx8="http://schemas.microsoft.com/office/drawing/2016/5/14/chartex" xmlns:mc="http://schemas.openxmlformats.org/markup-compatibility/2006" xmlns:aink="http://schemas.microsoft.com/office/drawing/2016/ink" xmlns:am3d="http://schemas.microsoft.com/office/drawing/2017/model3d" xmlns:o="urn:schemas-microsoft-com:office:office" xmlns:r="http://schemas.openxmlformats.org/officeDocument/2006/relationships" xmlns:m="http://schemas.openxmlformats.org/officeDocument/2006/math" xmlns:v="urn:schemas-microsoft-com:vml" xmlns:wp14="http://schemas.microsoft.com/office/word/2010/wordprocessingDrawing" xmlns:wp="http://schemas.openxmlformats.org/drawingml/2006/wordprocessingDrawing" xmlns:w10="urn:schemas-microsoft-com:office:word" xmlns:w="http://schemas.openxmlformats.org/wordprocessingml/2006/main" xmlns:w14="http://schemas.microsoft.com/office/word/2010/wordml" xmlns:w15="http://schemas.microsoft.com/office/word/2012/wordml" xmlns:w16cex="http://schemas.microsoft.com/office/word/2018/wordml/cex" xmlns:w16cid="http://schemas.microsoft.com/office/word/2016/wordml/cid" xmlns:w16="http://schemas.microsoft.com/office/word/2018/wordml" xmlns:w16sdtdh="http://schemas.microsoft.com/office/word/2020/wordml/sdtdatahash" xmlns:w16se="http://schemas.microsoft.com/office/word/2015/wordml/symex" xmlns:wpg="http://schemas.microsoft.com/office/word/2010/wordprocessingGroup" xmlns:wpi="http://schemas.microsoft.com/office/word/2010/wordprocessingInk" xmlns:wne="http://schemas.microsoft.com/office/word/2006/wordml" xmlns:wps="http://schemas.microsoft.com/office/word/2010/wordprocessingShape" mc:Ignorable="w14 w15 w16se w16cid w16 w16cex w16sdtdh wp14">
+<w:document xmlns:wpc="http://schemas.microsoft.com/office/word/2010/wordprocessingCanvas" xmlns:cx="http://schemas.microsoft.com/office/drawing/2014/chartex" xmlns:cx1="http://schemas.microsoft.com/office/drawing/2015/9/8/chartex" xmlns:cx2="http://schemas.microsoft.com/office/drawing/2015/10/21/chartex" xmlns:cx3="http://schemas.microsoft.com/office/drawing/2016/5/9/chartex" xmlns:cx4="http://schemas.microsoft.com/office/drawing/2016/5/10/chartex" xmlns:cx5="http://schemas.microsoft.com/office/drawing/2016/5/11/chartex" xmlns:cx6="http://schemas.microsoft.com/office/drawing/2016/5/12/chartex" xmlns:cx7="http://schemas.microsoft.com/office/drawing/2016/5/13/chartex" xmlns:cx8="http://schemas.microsoft.com/office/drawing/2016/5/14/chartex" xmlns:mc="http://schemas.openxmlformats.org/markup-compatibility/2006" xmlns:aink="http://schemas.microsoft.com/office/drawing/2016/ink" xmlns:am3d="http://schemas.microsoft.com/office/drawing/2017/model3d" xmlns:o="urn:schemas-microsoft-com:office:office" xmlns:oel="http://schemas.microsoft.com/office/2019/extlst" xmlns:r="http://schemas.openxmlformats.org/officeDocument/2006/relationships" xmlns:m="http://schemas.openxmlformats.org/officeDocument/2006/math" xmlns:v="urn:schemas-microsoft-com:vml" xmlns:wp14="http://schemas.microsoft.com/office/word/2010/wordprocessingDrawing" xmlns:wp="http://schemas.openxmlformats.org/drawingml/2006/wordprocessingDrawing" xmlns:w10="urn:schemas-microsoft-com:office:word" xmlns:w="http://schemas.openxmlformats.org/wordprocessingml/2006/main" xmlns:w14="http://schemas.microsoft.com/office/word/2010/wordml" xmlns:w15="http://schemas.microsoft.com/office/word/2012/wordml" xmlns:w16cex="http://schemas.microsoft.com/office/word/2018/wordml/cex" xmlns:w16cid="http://schemas.microsoft.com/office/word/2016/wordml/cid" xmlns:w16="http://schemas.microsoft.com/office/word/2018/wordml" xmlns:w16sdtdh="http://schemas.microsoft.com/office/word/2020/wordml/sdtdatahash" xmlns:w16se="http://schemas.microsoft.com/office/word/2015/wordml/symex" xmlns:wpg="http://schemas.microsoft.com/office/word/2010/wordprocessingGroup" xmlns:wpi="http://schemas.microsoft.com/office/word/2010/wordprocessingInk" xmlns:wne="http://schemas.microsoft.com/office/word/2006/wordml" xmlns:wps="http://schemas.microsoft.com/office/word/2010/wordprocessingShape" mc:Ignorable="w14 w15 w16se w16cid w16 w16cex w16sdtdh wp14">
   <w:body>
     <w:p>
       <w:pPr>
@@ -1354,6 +1354,7 @@
         <w:rPr>
           <w:sz w:val="24"/>
           <w:szCs w:val="24"/>
+          <w:highlight w:val="yellow"/>
           <w:lang w:val="es-ES"/>
         </w:rPr>
         <w:t xml:space="preserve">El sistema debe permitir a los clientes armar un pedido de compras, considerando los productos disponibles en </w:t>
@@ -1362,6 +1363,7 @@
         <w:rPr>
           <w:sz w:val="24"/>
           <w:szCs w:val="24"/>
+          <w:highlight w:val="yellow"/>
           <w:lang w:val="es-ES"/>
         </w:rPr>
         <w:t>el menú</w:t>
@@ -1385,13 +1387,15 @@
         <w:rPr>
           <w:sz w:val="24"/>
           <w:szCs w:val="24"/>
-          <w:lang w:val="es-ES"/>
-        </w:rPr>
-      </w:pPr>
-      <w:r>
-        <w:rPr>
-          <w:sz w:val="24"/>
-          <w:szCs w:val="24"/>
+          <w:highlight w:val="yellow"/>
+          <w:lang w:val="es-ES"/>
+        </w:rPr>
+      </w:pPr>
+      <w:r>
+        <w:rPr>
+          <w:sz w:val="24"/>
+          <w:szCs w:val="24"/>
+          <w:highlight w:val="yellow"/>
           <w:lang w:val="es-ES"/>
         </w:rPr>
         <w:t>La orden se preparará una vez que se ha confirmado el pago de ésta.</w:t>
@@ -1407,13 +1411,15 @@
         <w:rPr>
           <w:sz w:val="24"/>
           <w:szCs w:val="24"/>
-          <w:lang w:val="es-ES"/>
-        </w:rPr>
-      </w:pPr>
-      <w:r>
-        <w:rPr>
-          <w:sz w:val="24"/>
-          <w:szCs w:val="24"/>
+          <w:highlight w:val="yellow"/>
+          <w:lang w:val="es-ES"/>
+        </w:rPr>
+      </w:pPr>
+      <w:r>
+        <w:rPr>
+          <w:sz w:val="24"/>
+          <w:szCs w:val="24"/>
+          <w:highlight w:val="yellow"/>
           <w:lang w:val="es-ES"/>
         </w:rPr>
         <w:t xml:space="preserve">El sistema debe permitir </w:t>
@@ -1422,6 +1428,7 @@
         <w:rPr>
           <w:sz w:val="24"/>
           <w:szCs w:val="24"/>
+          <w:highlight w:val="yellow"/>
           <w:lang w:val="es-ES"/>
         </w:rPr>
         <w:t xml:space="preserve">efectuar </w:t>
@@ -1430,6 +1437,7 @@
         <w:rPr>
           <w:sz w:val="24"/>
           <w:szCs w:val="24"/>
+          <w:highlight w:val="yellow"/>
           <w:lang w:val="es-ES"/>
         </w:rPr>
         <w:t>una anulación</w:t>
@@ -1438,6 +1446,7 @@
         <w:rPr>
           <w:sz w:val="24"/>
           <w:szCs w:val="24"/>
+          <w:highlight w:val="yellow"/>
           <w:lang w:val="es-ES"/>
         </w:rPr>
         <w:t xml:space="preserve"> de </w:t>
@@ -1446,6 +1455,7 @@
         <w:rPr>
           <w:sz w:val="24"/>
           <w:szCs w:val="24"/>
+          <w:highlight w:val="yellow"/>
           <w:lang w:val="es-ES"/>
         </w:rPr>
         <w:t>compra</w:t>
@@ -1454,6 +1464,7 @@
         <w:rPr>
           <w:sz w:val="24"/>
           <w:szCs w:val="24"/>
+          <w:highlight w:val="yellow"/>
           <w:lang w:val="es-ES"/>
         </w:rPr>
         <w:t xml:space="preserve"> ya que </w:t>
@@ -1462,6 +1473,7 @@
         <w:rPr>
           <w:sz w:val="24"/>
           <w:szCs w:val="24"/>
+          <w:highlight w:val="yellow"/>
           <w:lang w:val="es-ES"/>
         </w:rPr>
         <w:t xml:space="preserve">el cliente puede solicitar </w:t>
@@ -1470,6 +1482,7 @@
         <w:rPr>
           <w:sz w:val="24"/>
           <w:szCs w:val="24"/>
+          <w:highlight w:val="yellow"/>
           <w:lang w:val="es-ES"/>
         </w:rPr>
         <w:t>anularla</w:t>
@@ -1478,6 +1491,7 @@
         <w:rPr>
           <w:sz w:val="24"/>
           <w:szCs w:val="24"/>
+          <w:highlight w:val="yellow"/>
           <w:lang w:val="es-ES"/>
         </w:rPr>
         <w:t>, indicando el motivo por el cual se anula</w:t>
@@ -1486,6 +1500,7 @@
         <w:rPr>
           <w:sz w:val="24"/>
           <w:szCs w:val="24"/>
+          <w:highlight w:val="yellow"/>
           <w:lang w:val="es-ES"/>
         </w:rPr>
         <w:t>.</w:t>
@@ -1501,13 +1516,15 @@
         <w:rPr>
           <w:sz w:val="24"/>
           <w:szCs w:val="24"/>
-          <w:lang w:val="es-ES"/>
-        </w:rPr>
-      </w:pPr>
-      <w:r>
-        <w:rPr>
-          <w:sz w:val="24"/>
-          <w:szCs w:val="24"/>
+          <w:highlight w:val="green"/>
+          <w:lang w:val="es-ES"/>
+        </w:rPr>
+      </w:pPr>
+      <w:r>
+        <w:rPr>
+          <w:sz w:val="24"/>
+          <w:szCs w:val="24"/>
+          <w:highlight w:val="green"/>
           <w:lang w:val="es-ES"/>
         </w:rPr>
         <w:t xml:space="preserve">El sistema debe permitir realizar las ventas de los pedidos realizados por los clientes, las ventas las deben realizar únicamente a pedidos de los clientes registrados. Las ventas realizadas por la Web se asocian a una caja que pertenece a un cajero virtual quien opera el sistema de ventas, este rol de cajero virtual lo cumplen los funcionarios del </w:t>
@@ -1516,6 +1533,7 @@
         <w:rPr>
           <w:sz w:val="24"/>
           <w:szCs w:val="24"/>
+          <w:highlight w:val="green"/>
           <w:lang w:val="es-ES"/>
         </w:rPr>
         <w:t>restaurant</w:t>
@@ -1524,6 +1542,7 @@
         <w:rPr>
           <w:sz w:val="24"/>
           <w:szCs w:val="24"/>
+          <w:highlight w:val="green"/>
           <w:lang w:val="es-ES"/>
         </w:rPr>
         <w:t xml:space="preserve">.  </w:t>
@@ -1532,12 +1551,35 @@
         <w:rPr>
           <w:sz w:val="24"/>
           <w:szCs w:val="24"/>
+          <w:highlight w:val="green"/>
           <w:lang w:val="es-ES"/>
         </w:rPr>
         <w:tab/>
       </w:r>
-      <w:r>
-        <w:rPr>
+    </w:p>
+    <w:p>
+      <w:pPr>
+        <w:ind w:left="720"/>
+        <w:jc w:val="both"/>
+        <w:rPr>
+          <w:color w:val="FF0000"/>
+          <w:sz w:val="24"/>
+          <w:szCs w:val="24"/>
+          <w:lang w:val="es-ES"/>
+        </w:rPr>
+      </w:pPr>
+      <w:r>
+        <w:rPr>
+          <w:color w:val="FF0000"/>
+          <w:sz w:val="24"/>
+          <w:szCs w:val="24"/>
+          <w:lang w:val="es-ES"/>
+        </w:rPr>
+        <w:t>Cuando el cliente intente seleccionar un pedido o comprar algo o agregar al carro que este lo mande a iniciar sesión o registrarse si es que no lo está y mandarle un mensaje de que necesita iniciar sesión para comprar</w:t>
+      </w:r>
+      <w:r>
+        <w:rPr>
+          <w:color w:val="FF0000"/>
           <w:sz w:val="24"/>
           <w:szCs w:val="24"/>
           <w:lang w:val="es-ES"/>
@@ -1546,6 +1588,7 @@
       </w:r>
       <w:r>
         <w:rPr>
+          <w:color w:val="FF0000"/>
           <w:sz w:val="24"/>
           <w:szCs w:val="24"/>
           <w:lang w:val="es-ES"/>
@@ -1554,6 +1597,7 @@
       </w:r>
       <w:r>
         <w:rPr>
+          <w:color w:val="FF0000"/>
           <w:sz w:val="24"/>
           <w:szCs w:val="24"/>
           <w:lang w:val="es-ES"/>
@@ -1562,6 +1606,7 @@
       </w:r>
       <w:r>
         <w:rPr>
+          <w:color w:val="FF0000"/>
           <w:sz w:val="24"/>
           <w:szCs w:val="24"/>
           <w:lang w:val="es-ES"/>
@@ -1570,6 +1615,7 @@
       </w:r>
       <w:r>
         <w:rPr>
+          <w:color w:val="FF0000"/>
           <w:sz w:val="24"/>
           <w:szCs w:val="24"/>
           <w:lang w:val="es-ES"/>
@@ -1578,6 +1624,7 @@
       </w:r>
       <w:r>
         <w:rPr>
+          <w:color w:val="FF0000"/>
           <w:sz w:val="24"/>
           <w:szCs w:val="24"/>
           <w:lang w:val="es-ES"/>
@@ -1602,14 +1649,25 @@
         <w:rPr>
           <w:sz w:val="24"/>
           <w:szCs w:val="24"/>
-          <w:lang w:val="es-ES"/>
-        </w:rPr>
-        <w:t>El sistema debe permitir el registro de clientes, el cliente registrado queda habilitado para realizar compras en la web y acceder a promociones</w:t>
-      </w:r>
-      <w:r>
-        <w:rPr>
-          <w:sz w:val="24"/>
-          <w:szCs w:val="24"/>
+          <w:highlight w:val="green"/>
+          <w:lang w:val="es-ES"/>
+        </w:rPr>
+        <w:t xml:space="preserve">El sistema debe permitir el registro de clientes, el cliente registrado queda habilitado para realizar compras en la web y </w:t>
+      </w:r>
+      <w:r>
+        <w:rPr>
+          <w:sz w:val="24"/>
+          <w:szCs w:val="24"/>
+          <w:highlight w:val="yellow"/>
+          <w:lang w:val="es-ES"/>
+        </w:rPr>
+        <w:t>acceder a promociones</w:t>
+      </w:r>
+      <w:r>
+        <w:rPr>
+          <w:sz w:val="24"/>
+          <w:szCs w:val="24"/>
+          <w:highlight w:val="yellow"/>
           <w:lang w:val="es-ES"/>
         </w:rPr>
         <w:t xml:space="preserve"> y ofertas del restaurant</w:t>
@@ -1618,6 +1676,7 @@
         <w:rPr>
           <w:sz w:val="24"/>
           <w:szCs w:val="24"/>
+          <w:highlight w:val="yellow"/>
           <w:lang w:val="es-ES"/>
         </w:rPr>
         <w:t>. Los datos del cliente son ru</w:t>
@@ -1626,6 +1685,7 @@
         <w:rPr>
           <w:sz w:val="24"/>
           <w:szCs w:val="24"/>
+          <w:highlight w:val="yellow"/>
           <w:lang w:val="es-ES"/>
         </w:rPr>
         <w:t>n</w:t>
@@ -1634,14 +1694,26 @@
         <w:rPr>
           <w:sz w:val="24"/>
           <w:szCs w:val="24"/>
-          <w:lang w:val="es-ES"/>
-        </w:rPr>
-        <w:t xml:space="preserve">, nombre completo, dirección, comuna, provincia, región, fecha de nacimiento, sexo, correo electrónico y número telefónico, debe validar la </w:t>
-      </w:r>
-      <w:r>
-        <w:rPr>
-          <w:sz w:val="24"/>
-          <w:szCs w:val="24"/>
+          <w:highlight w:val="yellow"/>
+          <w:lang w:val="es-ES"/>
+        </w:rPr>
+        <w:t xml:space="preserve">, nombre completo, dirección, comuna, provincia, región, </w:t>
+      </w:r>
+      <w:r>
+        <w:rPr>
+          <w:sz w:val="24"/>
+          <w:szCs w:val="24"/>
+          <w:highlight w:val="yellow"/>
+          <w:lang w:val="es-ES"/>
+        </w:rPr>
+        <w:lastRenderedPageBreak/>
+        <w:t xml:space="preserve">fecha de nacimiento, sexo, correo electrónico y número telefónico, debe validar la </w:t>
+      </w:r>
+      <w:r>
+        <w:rPr>
+          <w:sz w:val="24"/>
+          <w:szCs w:val="24"/>
+          <w:highlight w:val="yellow"/>
           <w:lang w:val="es-ES"/>
         </w:rPr>
         <w:t xml:space="preserve">real </w:t>
@@ -1650,6 +1722,7 @@
         <w:rPr>
           <w:sz w:val="24"/>
           <w:szCs w:val="24"/>
+          <w:highlight w:val="yellow"/>
           <w:lang w:val="es-ES"/>
         </w:rPr>
         <w:t>existencia del correo electrónico</w:t>
@@ -1658,6 +1731,7 @@
         <w:rPr>
           <w:sz w:val="24"/>
           <w:szCs w:val="24"/>
+          <w:highlight w:val="yellow"/>
           <w:lang w:val="es-ES"/>
         </w:rPr>
         <w:t>, ya que es importante para el contacto con el cliente</w:t>
@@ -1666,6 +1740,7 @@
         <w:rPr>
           <w:sz w:val="24"/>
           <w:szCs w:val="24"/>
+          <w:highlight w:val="yellow"/>
           <w:lang w:val="es-ES"/>
         </w:rPr>
         <w:t>.</w:t>
@@ -1677,6 +1752,24 @@
           <w:lang w:val="es-ES"/>
         </w:rPr>
         <w:tab/>
+      </w:r>
+    </w:p>
+    <w:p>
+      <w:pPr>
+        <w:jc w:val="both"/>
+        <w:rPr>
+          <w:sz w:val="24"/>
+          <w:szCs w:val="24"/>
+          <w:lang w:val="es-ES"/>
+        </w:rPr>
+      </w:pPr>
+      <w:r>
+        <w:rPr>
+          <w:sz w:val="24"/>
+          <w:szCs w:val="24"/>
+          <w:lang w:val="es-ES"/>
+        </w:rPr>
+        <w:t>Que el usuario al intentar comprar y no tener estos datos dentro de su perfil que sea mandado para rellenarlo.</w:t>
       </w:r>
       <w:r>
         <w:rPr>
@@ -1746,7 +1839,6 @@
           <w:szCs w:val="24"/>
           <w:lang w:val="es-ES"/>
         </w:rPr>
-        <w:lastRenderedPageBreak/>
         <w:t xml:space="preserve">El </w:t>
       </w:r>
       <w:r>
@@ -1861,6 +1953,17 @@
         </w:rPr>
         <w:tab/>
       </w:r>
+    </w:p>
+    <w:p>
+      <w:pPr>
+        <w:ind w:left="720"/>
+        <w:jc w:val="both"/>
+        <w:rPr>
+          <w:sz w:val="24"/>
+          <w:szCs w:val="24"/>
+          <w:lang w:val="es-ES"/>
+        </w:rPr>
+      </w:pPr>
       <w:r>
         <w:rPr>
           <w:sz w:val="24"/>
@@ -2241,6 +2344,7 @@
         <w:rPr>
           <w:sz w:val="24"/>
           <w:szCs w:val="24"/>
+          <w:highlight w:val="red"/>
           <w:lang w:val="es-ES"/>
         </w:rPr>
         <w:t>Se debe contar con mantenedores de maestro de datos</w:t>
@@ -2249,6 +2353,7 @@
         <w:rPr>
           <w:sz w:val="24"/>
           <w:szCs w:val="24"/>
+          <w:highlight w:val="red"/>
           <w:lang w:val="es-ES"/>
         </w:rPr>
         <w:t xml:space="preserve"> para </w:t>
@@ -2257,6 +2362,7 @@
         <w:rPr>
           <w:sz w:val="24"/>
           <w:szCs w:val="24"/>
+          <w:highlight w:val="red"/>
           <w:lang w:val="es-ES"/>
         </w:rPr>
         <w:t>productos, usuarios</w:t>
@@ -2265,6 +2371,7 @@
         <w:rPr>
           <w:sz w:val="24"/>
           <w:szCs w:val="24"/>
+          <w:highlight w:val="red"/>
           <w:lang w:val="es-ES"/>
         </w:rPr>
         <w:t xml:space="preserve"> y</w:t>
@@ -2273,6 +2380,7 @@
         <w:rPr>
           <w:sz w:val="24"/>
           <w:szCs w:val="24"/>
+          <w:highlight w:val="red"/>
           <w:lang w:val="es-ES"/>
         </w:rPr>
         <w:t xml:space="preserve"> clientes.</w:t>
@@ -2398,21 +2506,44 @@
         <w:rPr>
           <w:sz w:val="24"/>
           <w:szCs w:val="24"/>
-          <w:lang w:val="es-ES"/>
-        </w:rPr>
-      </w:pPr>
-      <w:r>
-        <w:rPr>
-          <w:sz w:val="24"/>
-          <w:szCs w:val="24"/>
-          <w:lang w:val="es-ES"/>
-        </w:rPr>
-        <w:t>El sistema debe permitir autenticación de usuarios para limitar el acceso a las funcionalidades del producto de acuerdo al perfil asignado por el administrador</w:t>
-      </w:r>
-      <w:r>
-        <w:rPr>
-          <w:sz w:val="24"/>
-          <w:szCs w:val="24"/>
+          <w:highlight w:val="red"/>
+          <w:lang w:val="es-ES"/>
+        </w:rPr>
+      </w:pPr>
+      <w:r>
+        <w:rPr>
+          <w:sz w:val="24"/>
+          <w:szCs w:val="24"/>
+          <w:highlight w:val="red"/>
+          <w:lang w:val="es-ES"/>
+        </w:rPr>
+        <w:t xml:space="preserve">El sistema debe permitir autenticación de usuarios para limitar el acceso a las funcionalidades del producto </w:t>
+      </w:r>
+      <w:proofErr w:type="gramStart"/>
+      <w:r>
+        <w:rPr>
+          <w:sz w:val="24"/>
+          <w:szCs w:val="24"/>
+          <w:highlight w:val="red"/>
+          <w:lang w:val="es-ES"/>
+        </w:rPr>
+        <w:t>de acuerdo al</w:t>
+      </w:r>
+      <w:proofErr w:type="gramEnd"/>
+      <w:r>
+        <w:rPr>
+          <w:sz w:val="24"/>
+          <w:szCs w:val="24"/>
+          <w:highlight w:val="red"/>
+          <w:lang w:val="es-ES"/>
+        </w:rPr>
+        <w:t xml:space="preserve"> perfil asignado por el administrador</w:t>
+      </w:r>
+      <w:r>
+        <w:rPr>
+          <w:sz w:val="24"/>
+          <w:szCs w:val="24"/>
+          <w:highlight w:val="red"/>
           <w:lang w:val="es-ES"/>
         </w:rPr>
         <w:tab/>
@@ -2421,6 +2552,7 @@
         <w:rPr>
           <w:sz w:val="24"/>
           <w:szCs w:val="24"/>
+          <w:highlight w:val="red"/>
           <w:lang w:val="es-ES"/>
         </w:rPr>
         <w:t>.</w:t>
@@ -2429,6 +2561,7 @@
         <w:rPr>
           <w:sz w:val="24"/>
           <w:szCs w:val="24"/>
+          <w:highlight w:val="red"/>
           <w:lang w:val="es-ES"/>
         </w:rPr>
         <w:tab/>
@@ -4152,7 +4285,7 @@
             <v:path o:extrusionok="f" gradientshapeok="t" o:connecttype="rect"/>
             <o:lock v:ext="edit" aspectratio="t"/>
           </v:shapetype>
-          <v:shape id="_x0000_i1025" type="#_x0000_t75" style="width:467.4pt;height:613.8pt">
+          <v:shape id="_x0000_i1025" type="#_x0000_t75" style="width:467.45pt;height:613.6pt">
             <v:imagedata r:id="rId5" o:title=""/>
           </v:shape>
         </w:pict>
@@ -4543,25 +4676,7 @@
           <w:szCs w:val="24"/>
           <w:lang w:val="es-ES"/>
         </w:rPr>
-        <w:t>La aplicación web debe poseer un diseño “</w:t>
-      </w:r>
-      <w:proofErr w:type="spellStart"/>
-      <w:r>
-        <w:rPr>
-          <w:sz w:val="24"/>
-          <w:szCs w:val="24"/>
-          <w:lang w:val="es-ES"/>
-        </w:rPr>
-        <w:t>Responsive</w:t>
-      </w:r>
-      <w:proofErr w:type="spellEnd"/>
-      <w:r>
-        <w:rPr>
-          <w:sz w:val="24"/>
-          <w:szCs w:val="24"/>
-          <w:lang w:val="es-ES"/>
-        </w:rPr>
-        <w:t>” a fin de garantizar la adecuada visualización en múltiples computadores personales, dispositivos tableta y teléfonos inteligentes.</w:t>
+        <w:t>La aplicación web debe poseer un diseño “Responsive” a fin de garantizar la adecuada visualización en múltiples computadores personales, dispositivos tableta y teléfonos inteligentes.</w:t>
       </w:r>
     </w:p>
     <w:p>
@@ -4618,7 +4733,7 @@
 </file>
 
 <file path=word/numbering.xml><?xml version="1.0" encoding="utf-8"?>
-<w:numbering xmlns:wpc="http://schemas.microsoft.com/office/word/2010/wordprocessingCanvas" xmlns:cx="http://schemas.microsoft.com/office/drawing/2014/chartex" xmlns:cx1="http://schemas.microsoft.com/office/drawing/2015/9/8/chartex" xmlns:cx2="http://schemas.microsoft.com/office/drawing/2015/10/21/chartex" xmlns:cx3="http://schemas.microsoft.com/office/drawing/2016/5/9/chartex" xmlns:cx4="http://schemas.microsoft.com/office/drawing/2016/5/10/chartex" xmlns:cx5="http://schemas.microsoft.com/office/drawing/2016/5/11/chartex" xmlns:cx6="http://schemas.microsoft.com/office/drawing/2016/5/12/chartex" xmlns:cx7="http://schemas.microsoft.com/office/drawing/2016/5/13/chartex" xmlns:cx8="http://schemas.microsoft.com/office/drawing/2016/5/14/chartex" xmlns:mc="http://schemas.openxmlformats.org/markup-compatibility/2006" xmlns:aink="http://schemas.microsoft.com/office/drawing/2016/ink" xmlns:am3d="http://schemas.microsoft.com/office/drawing/2017/model3d" xmlns:o="urn:schemas-microsoft-com:office:office" xmlns:r="http://schemas.openxmlformats.org/officeDocument/2006/relationships" xmlns:m="http://schemas.openxmlformats.org/officeDocument/2006/math" xmlns:v="urn:schemas-microsoft-com:vml" xmlns:wp14="http://schemas.microsoft.com/office/word/2010/wordprocessingDrawing" xmlns:wp="http://schemas.openxmlformats.org/drawingml/2006/wordprocessingDrawing" xmlns:w10="urn:schemas-microsoft-com:office:word" xmlns:w="http://schemas.openxmlformats.org/wordprocessingml/2006/main" xmlns:w14="http://schemas.microsoft.com/office/word/2010/wordml" xmlns:w15="http://schemas.microsoft.com/office/word/2012/wordml" xmlns:w16cex="http://schemas.microsoft.com/office/word/2018/wordml/cex" xmlns:w16cid="http://schemas.microsoft.com/office/word/2016/wordml/cid" xmlns:w16="http://schemas.microsoft.com/office/word/2018/wordml" xmlns:w16sdtdh="http://schemas.microsoft.com/office/word/2020/wordml/sdtdatahash" xmlns:w16se="http://schemas.microsoft.com/office/word/2015/wordml/symex" xmlns:wpg="http://schemas.microsoft.com/office/word/2010/wordprocessingGroup" xmlns:wpi="http://schemas.microsoft.com/office/word/2010/wordprocessingInk" xmlns:wne="http://schemas.microsoft.com/office/word/2006/wordml" xmlns:wps="http://schemas.microsoft.com/office/word/2010/wordprocessingShape" mc:Ignorable="w14 w15 w16se w16cid w16 w16cex w16sdtdh wp14">
+<w:numbering xmlns:wpc="http://schemas.microsoft.com/office/word/2010/wordprocessingCanvas" xmlns:cx="http://schemas.microsoft.com/office/drawing/2014/chartex" xmlns:cx1="http://schemas.microsoft.com/office/drawing/2015/9/8/chartex" xmlns:cx2="http://schemas.microsoft.com/office/drawing/2015/10/21/chartex" xmlns:cx3="http://schemas.microsoft.com/office/drawing/2016/5/9/chartex" xmlns:cx4="http://schemas.microsoft.com/office/drawing/2016/5/10/chartex" xmlns:cx5="http://schemas.microsoft.com/office/drawing/2016/5/11/chartex" xmlns:cx6="http://schemas.microsoft.com/office/drawing/2016/5/12/chartex" xmlns:cx7="http://schemas.microsoft.com/office/drawing/2016/5/13/chartex" xmlns:cx8="http://schemas.microsoft.com/office/drawing/2016/5/14/chartex" xmlns:mc="http://schemas.openxmlformats.org/markup-compatibility/2006" xmlns:aink="http://schemas.microsoft.com/office/drawing/2016/ink" xmlns:am3d="http://schemas.microsoft.com/office/drawing/2017/model3d" xmlns:o="urn:schemas-microsoft-com:office:office" xmlns:oel="http://schemas.microsoft.com/office/2019/extlst" xmlns:r="http://schemas.openxmlformats.org/officeDocument/2006/relationships" xmlns:m="http://schemas.openxmlformats.org/officeDocument/2006/math" xmlns:v="urn:schemas-microsoft-com:vml" xmlns:wp14="http://schemas.microsoft.com/office/word/2010/wordprocessingDrawing" xmlns:wp="http://schemas.openxmlformats.org/drawingml/2006/wordprocessingDrawing" xmlns:w10="urn:schemas-microsoft-com:office:word" xmlns:w="http://schemas.openxmlformats.org/wordprocessingml/2006/main" xmlns:w14="http://schemas.microsoft.com/office/word/2010/wordml" xmlns:w15="http://schemas.microsoft.com/office/word/2012/wordml" xmlns:w16cex="http://schemas.microsoft.com/office/word/2018/wordml/cex" xmlns:w16cid="http://schemas.microsoft.com/office/word/2016/wordml/cid" xmlns:w16="http://schemas.microsoft.com/office/word/2018/wordml" xmlns:w16sdtdh="http://schemas.microsoft.com/office/word/2020/wordml/sdtdatahash" xmlns:w16se="http://schemas.microsoft.com/office/word/2015/wordml/symex" xmlns:wpg="http://schemas.microsoft.com/office/word/2010/wordprocessingGroup" xmlns:wpi="http://schemas.microsoft.com/office/word/2010/wordprocessingInk" xmlns:wne="http://schemas.microsoft.com/office/word/2006/wordml" xmlns:wps="http://schemas.microsoft.com/office/word/2010/wordprocessingShape" mc:Ignorable="w14 w15 w16se w16cid w16 w16cex w16sdtdh wp14">
   <w:abstractNum w:abstractNumId="0" w15:restartNumberingAfterBreak="0">
     <w:nsid w:val="07200992"/>
     <w:multiLevelType w:val="hybridMultilevel"/>
@@ -4629,7 +4744,7 @@
       <w:lvlText w:val="%1."/>
       <w:lvlJc w:val="left"/>
       <w:pPr>
-        <w:ind w:left="720" w:hanging="360"/>
+        <w:ind w:left="785" w:hanging="360"/>
       </w:pPr>
     </w:lvl>
     <w:lvl w:ilvl="1" w:tplc="0C0A0019" w:tentative="1">
@@ -5693,34 +5808,34 @@
       </w:rPr>
     </w:lvl>
   </w:abstractNum>
-  <w:num w:numId="1">
+  <w:num w:numId="1" w16cid:durableId="1653634416">
     <w:abstractNumId w:val="7"/>
   </w:num>
-  <w:num w:numId="2">
+  <w:num w:numId="2" w16cid:durableId="260064868">
     <w:abstractNumId w:val="6"/>
   </w:num>
-  <w:num w:numId="3">
+  <w:num w:numId="3" w16cid:durableId="1012028776">
     <w:abstractNumId w:val="4"/>
   </w:num>
-  <w:num w:numId="4">
+  <w:num w:numId="4" w16cid:durableId="1236819366">
     <w:abstractNumId w:val="9"/>
   </w:num>
-  <w:num w:numId="5">
+  <w:num w:numId="5" w16cid:durableId="1216358037">
     <w:abstractNumId w:val="1"/>
   </w:num>
-  <w:num w:numId="6">
+  <w:num w:numId="6" w16cid:durableId="1968582491">
     <w:abstractNumId w:val="5"/>
   </w:num>
-  <w:num w:numId="7">
+  <w:num w:numId="7" w16cid:durableId="918561293">
     <w:abstractNumId w:val="0"/>
   </w:num>
-  <w:num w:numId="8">
+  <w:num w:numId="8" w16cid:durableId="457844836">
     <w:abstractNumId w:val="3"/>
   </w:num>
-  <w:num w:numId="9">
+  <w:num w:numId="9" w16cid:durableId="2107190213">
     <w:abstractNumId w:val="2"/>
   </w:num>
-  <w:num w:numId="10">
+  <w:num w:numId="10" w16cid:durableId="1101875295">
     <w:abstractNumId w:val="8"/>
     <w:lvlOverride w:ilvl="0">
       <w:startOverride w:val="1"/>
@@ -5759,7 +5874,7 @@
     <w:rPrDefault>
       <w:rPr>
         <w:rFonts w:ascii="Calibri" w:eastAsia="Calibri" w:hAnsi="Calibri" w:cs="Times New Roman"/>
-        <w:lang w:val="es-CL" w:eastAsia="ja-JP" w:bidi="ar-SA"/>
+        <w:lang w:val="es-CL" w:eastAsia="es-CL" w:bidi="ar-SA"/>
       </w:rPr>
     </w:rPrDefault>
     <w:pPrDefault/>
@@ -5870,6 +5985,7 @@
     <w:lsdException w:name="HTML Sample" w:semiHidden="1" w:unhideWhenUsed="1"/>
     <w:lsdException w:name="HTML Typewriter" w:semiHidden="1" w:unhideWhenUsed="1"/>
     <w:lsdException w:name="HTML Variable" w:semiHidden="1" w:unhideWhenUsed="1"/>
+    <w:lsdException w:name="Normal Table" w:semiHidden="1" w:unhideWhenUsed="1"/>
     <w:lsdException w:name="annotation subject" w:semiHidden="1" w:unhideWhenUsed="1"/>
     <w:lsdException w:name="No List" w:semiHidden="1" w:unhideWhenUsed="1"/>
     <w:lsdException w:name="Outline List 1" w:semiHidden="1" w:unhideWhenUsed="1"/>
@@ -5913,8 +6029,10 @@
     <w:lsdException w:name="Table Elegant" w:semiHidden="1" w:unhideWhenUsed="1"/>
     <w:lsdException w:name="Table Professional" w:semiHidden="1" w:unhideWhenUsed="1"/>
     <w:lsdException w:name="Table Subtle 1" w:semiHidden="1" w:unhideWhenUsed="1"/>
+    <w:lsdException w:name="Table Subtle 2" w:semiHidden="1" w:unhideWhenUsed="1"/>
     <w:lsdException w:name="Table Web 1" w:semiHidden="1" w:unhideWhenUsed="1"/>
     <w:lsdException w:name="Table Web 2" w:semiHidden="1" w:unhideWhenUsed="1"/>
+    <w:lsdException w:name="Table Web 3" w:semiHidden="1" w:unhideWhenUsed="1"/>
     <w:lsdException w:name="Balloon Text" w:semiHidden="1" w:unhideWhenUsed="1"/>
     <w:lsdException w:name="Table Grid" w:locked="1" w:uiPriority="0"/>
     <w:lsdException w:name="Table Theme" w:semiHidden="1" w:unhideWhenUsed="1"/>

</xml_diff>